<commit_message>
Précisions sur 7.	Architecture applicative cible du processus de gestion du parc automobile
</commit_message>
<xml_diff>
--- a/Rapport Projet URSI.docx
+++ b/Rapport Projet URSI.docx
@@ -59,6 +59,7 @@
               <w:dataBinding w:prefixMappings="xmlns:ns0='http://purl.org/dc/elements/1.1/' xmlns:ns1='http://schemas.openxmlformats.org/package/2006/metadata/core-properties' " w:xpath="/ns1:coreProperties[1]/ns0:title[1]" w:storeItemID="{6C3C8BC8-F283-45AE-878A-BAB7291924A1}"/>
               <w:text/>
             </w:sdtPr>
+            <w:sdtEndPr/>
             <w:sdtContent>
               <w:r>
                 <w:rPr>
@@ -90,6 +91,7 @@
             </w:placeholder>
             <w:text/>
           </w:sdtPr>
+          <w:sdtEndPr/>
           <w:sdtContent>
             <w:p>
               <w:pPr>
@@ -152,12 +154,10 @@
               </w:rPr>
               <w:alias w:val="Auteur"/>
               <w:id w:val="30555239"/>
-              <w:placeholder>
-                <w:docPart w:val="61E20559C7A6B6498CA46E6512BC412B"/>
-              </w:placeholder>
               <w:dataBinding w:prefixMappings="xmlns:ns0='http://purl.org/dc/elements/1.1/' xmlns:ns1='http://schemas.openxmlformats.org/package/2006/metadata/core-properties' " w:xpath="/ns1:coreProperties[1]/ns0:creator[1]" w:storeItemID="{6C3C8BC8-F283-45AE-878A-BAB7291924A1}"/>
               <w:text/>
             </w:sdtPr>
+            <w:sdtEndPr/>
             <w:sdtContent>
               <w:r>
                 <w:rPr>
@@ -207,6 +207,7 @@
             <w:dataBinding w:prefixMappings="xmlns:ns0='http://schemas.microsoft.com/office/2006/coverPageProps' " w:xpath="/ns0:CoverPageProperties[1]/ns0:Abstract[1]" w:storeItemID="{55AF091B-3C7A-41E3-B477-F2FDAA23CFDA}"/>
             <w:text/>
           </w:sdtPr>
+          <w:sdtEndPr/>
           <w:sdtContent>
             <w:p>
               <w:pPr>
@@ -400,7 +401,7 @@
             <w:rPr>
               <w:noProof/>
             </w:rPr>
-            <w:instrText xml:space="preserve"> PAGEREF _Toc292143623 \h </w:instrText>
+            <w:instrText xml:space="preserve"> PAGEREF _Toc292193135 \h </w:instrText>
           </w:r>
           <w:r>
             <w:rPr>
@@ -479,7 +480,7 @@
             <w:rPr>
               <w:noProof/>
             </w:rPr>
-            <w:instrText xml:space="preserve"> PAGEREF _Toc292143624 \h </w:instrText>
+            <w:instrText xml:space="preserve"> PAGEREF _Toc292193136 \h </w:instrText>
           </w:r>
           <w:r>
             <w:rPr>
@@ -558,7 +559,7 @@
             <w:rPr>
               <w:noProof/>
             </w:rPr>
-            <w:instrText xml:space="preserve"> PAGEREF _Toc292143625 \h </w:instrText>
+            <w:instrText xml:space="preserve"> PAGEREF _Toc292193137 \h </w:instrText>
           </w:r>
           <w:r>
             <w:rPr>
@@ -637,7 +638,7 @@
             <w:rPr>
               <w:noProof/>
             </w:rPr>
-            <w:instrText xml:space="preserve"> PAGEREF _Toc292143626 \h </w:instrText>
+            <w:instrText xml:space="preserve"> PAGEREF _Toc292193138 \h </w:instrText>
           </w:r>
           <w:r>
             <w:rPr>
@@ -714,7 +715,7 @@
             <w:rPr>
               <w:noProof/>
             </w:rPr>
-            <w:instrText xml:space="preserve"> PAGEREF _Toc292143627 \h </w:instrText>
+            <w:instrText xml:space="preserve"> PAGEREF _Toc292193139 \h </w:instrText>
           </w:r>
           <w:r>
             <w:rPr>
@@ -793,7 +794,7 @@
             <w:rPr>
               <w:noProof/>
             </w:rPr>
-            <w:instrText xml:space="preserve"> PAGEREF _Toc292143628 \h </w:instrText>
+            <w:instrText xml:space="preserve"> PAGEREF _Toc292193140 \h </w:instrText>
           </w:r>
           <w:r>
             <w:rPr>
@@ -872,7 +873,7 @@
             <w:rPr>
               <w:noProof/>
             </w:rPr>
-            <w:instrText xml:space="preserve"> PAGEREF _Toc292143629 \h </w:instrText>
+            <w:instrText xml:space="preserve"> PAGEREF _Toc292193141 \h </w:instrText>
           </w:r>
           <w:r>
             <w:rPr>
@@ -951,7 +952,7 @@
             <w:rPr>
               <w:noProof/>
             </w:rPr>
-            <w:instrText xml:space="preserve"> PAGEREF _Toc292143630 \h </w:instrText>
+            <w:instrText xml:space="preserve"> PAGEREF _Toc292193142 \h </w:instrText>
           </w:r>
           <w:r>
             <w:rPr>
@@ -1028,7 +1029,7 @@
             <w:rPr>
               <w:noProof/>
             </w:rPr>
-            <w:instrText xml:space="preserve"> PAGEREF _Toc292143631 \h </w:instrText>
+            <w:instrText xml:space="preserve"> PAGEREF _Toc292193143 \h </w:instrText>
           </w:r>
           <w:r>
             <w:rPr>
@@ -1107,7 +1108,7 @@
             <w:rPr>
               <w:noProof/>
             </w:rPr>
-            <w:instrText xml:space="preserve"> PAGEREF _Toc292143632 \h </w:instrText>
+            <w:instrText xml:space="preserve"> PAGEREF _Toc292193144 \h </w:instrText>
           </w:r>
           <w:r>
             <w:rPr>
@@ -1186,7 +1187,7 @@
             <w:rPr>
               <w:noProof/>
             </w:rPr>
-            <w:instrText xml:space="preserve"> PAGEREF _Toc292143633 \h </w:instrText>
+            <w:instrText xml:space="preserve"> PAGEREF _Toc292193145 \h </w:instrText>
           </w:r>
           <w:r>
             <w:rPr>
@@ -1265,7 +1266,7 @@
             <w:rPr>
               <w:noProof/>
             </w:rPr>
-            <w:instrText xml:space="preserve"> PAGEREF _Toc292143634 \h </w:instrText>
+            <w:instrText xml:space="preserve"> PAGEREF _Toc292193146 \h </w:instrText>
           </w:r>
           <w:r>
             <w:rPr>
@@ -1342,7 +1343,7 @@
             <w:rPr>
               <w:noProof/>
             </w:rPr>
-            <w:instrText xml:space="preserve"> PAGEREF _Toc292143635 \h </w:instrText>
+            <w:instrText xml:space="preserve"> PAGEREF _Toc292193147 \h </w:instrText>
           </w:r>
           <w:r>
             <w:rPr>
@@ -1421,7 +1422,7 @@
             <w:rPr>
               <w:noProof/>
             </w:rPr>
-            <w:instrText xml:space="preserve"> PAGEREF _Toc292143636 \h </w:instrText>
+            <w:instrText xml:space="preserve"> PAGEREF _Toc292193148 \h </w:instrText>
           </w:r>
           <w:r>
             <w:rPr>
@@ -1500,7 +1501,7 @@
             <w:rPr>
               <w:noProof/>
             </w:rPr>
-            <w:instrText xml:space="preserve"> PAGEREF _Toc292143637 \h </w:instrText>
+            <w:instrText xml:space="preserve"> PAGEREF _Toc292193149 \h </w:instrText>
           </w:r>
           <w:r>
             <w:rPr>
@@ -1579,7 +1580,7 @@
             <w:rPr>
               <w:noProof/>
             </w:rPr>
-            <w:instrText xml:space="preserve"> PAGEREF _Toc292143638 \h </w:instrText>
+            <w:instrText xml:space="preserve"> PAGEREF _Toc292193150 \h </w:instrText>
           </w:r>
           <w:r>
             <w:rPr>
@@ -1597,6 +1598,83 @@
               <w:noProof/>
             </w:rPr>
             <w:t>6</w:t>
+          </w:r>
+          <w:r>
+            <w:rPr>
+              <w:noProof/>
+            </w:rPr>
+            <w:fldChar w:fldCharType="end"/>
+          </w:r>
+        </w:p>
+        <w:p>
+          <w:pPr>
+            <w:pStyle w:val="TM2"/>
+            <w:tabs>
+              <w:tab w:val="left" w:pos="407"/>
+              <w:tab w:val="right" w:leader="dot" w:pos="10450"/>
+            </w:tabs>
+            <w:rPr>
+              <w:noProof/>
+              <w:sz w:val="24"/>
+              <w:szCs w:val="24"/>
+              <w:lang w:eastAsia="ja-JP"/>
+            </w:rPr>
+          </w:pPr>
+          <w:r>
+            <w:rPr>
+              <w:noProof/>
+            </w:rPr>
+            <w:t>5.</w:t>
+          </w:r>
+          <w:r>
+            <w:rPr>
+              <w:noProof/>
+              <w:sz w:val="24"/>
+              <w:szCs w:val="24"/>
+              <w:lang w:eastAsia="ja-JP"/>
+            </w:rPr>
+            <w:tab/>
+          </w:r>
+          <w:r>
+            <w:rPr>
+              <w:noProof/>
+            </w:rPr>
+            <w:t>Modélisation détaillée du processus de commande d’un taxi</w:t>
+          </w:r>
+          <w:r>
+            <w:rPr>
+              <w:noProof/>
+            </w:rPr>
+            <w:tab/>
+          </w:r>
+          <w:r>
+            <w:rPr>
+              <w:noProof/>
+            </w:rPr>
+            <w:fldChar w:fldCharType="begin"/>
+          </w:r>
+          <w:r>
+            <w:rPr>
+              <w:noProof/>
+            </w:rPr>
+            <w:instrText xml:space="preserve"> PAGEREF _Toc292193151 \h </w:instrText>
+          </w:r>
+          <w:r>
+            <w:rPr>
+              <w:noProof/>
+            </w:rPr>
+          </w:r>
+          <w:r>
+            <w:rPr>
+              <w:noProof/>
+            </w:rPr>
+            <w:fldChar w:fldCharType="separate"/>
+          </w:r>
+          <w:r>
+            <w:rPr>
+              <w:noProof/>
+            </w:rPr>
+            <w:t>7</w:t>
           </w:r>
           <w:r>
             <w:rPr>
@@ -1624,7 +1702,7 @@
             <w:rPr>
               <w:noProof/>
             </w:rPr>
-            <w:t>5.</w:t>
+            <w:t>a.</w:t>
           </w:r>
           <w:r>
             <w:rPr>
@@ -1640,7 +1718,7 @@
             <w:rPr>
               <w:noProof/>
             </w:rPr>
-            <w:t>Modélisation détaillée du processus de commande d’un taxi</w:t>
+            <w:t>Arborescence Modelio</w:t>
           </w:r>
           <w:r>
             <w:rPr>
@@ -1658,7 +1736,7 @@
             <w:rPr>
               <w:noProof/>
             </w:rPr>
-            <w:instrText xml:space="preserve"> PAGEREF _Toc292143639 \h </w:instrText>
+            <w:instrText xml:space="preserve"> PAGEREF _Toc292193152 \h </w:instrText>
           </w:r>
           <w:r>
             <w:rPr>
@@ -1676,6 +1754,241 @@
               <w:noProof/>
             </w:rPr>
             <w:t>7</w:t>
+          </w:r>
+          <w:r>
+            <w:rPr>
+              <w:noProof/>
+            </w:rPr>
+            <w:fldChar w:fldCharType="end"/>
+          </w:r>
+        </w:p>
+        <w:p>
+          <w:pPr>
+            <w:pStyle w:val="TM3"/>
+            <w:tabs>
+              <w:tab w:val="left" w:pos="638"/>
+              <w:tab w:val="right" w:leader="dot" w:pos="10450"/>
+            </w:tabs>
+            <w:rPr>
+              <w:i w:val="0"/>
+              <w:noProof/>
+              <w:sz w:val="24"/>
+              <w:szCs w:val="24"/>
+              <w:lang w:eastAsia="ja-JP"/>
+            </w:rPr>
+          </w:pPr>
+          <w:r>
+            <w:rPr>
+              <w:noProof/>
+            </w:rPr>
+            <w:t>b.</w:t>
+          </w:r>
+          <w:r>
+            <w:rPr>
+              <w:i w:val="0"/>
+              <w:noProof/>
+              <w:sz w:val="24"/>
+              <w:szCs w:val="24"/>
+              <w:lang w:eastAsia="ja-JP"/>
+            </w:rPr>
+            <w:tab/>
+          </w:r>
+          <w:r>
+            <w:rPr>
+              <w:noProof/>
+            </w:rPr>
+            <w:t>Description &amp; Précisions</w:t>
+          </w:r>
+          <w:r>
+            <w:rPr>
+              <w:noProof/>
+            </w:rPr>
+            <w:tab/>
+          </w:r>
+          <w:r>
+            <w:rPr>
+              <w:noProof/>
+            </w:rPr>
+            <w:fldChar w:fldCharType="begin"/>
+          </w:r>
+          <w:r>
+            <w:rPr>
+              <w:noProof/>
+            </w:rPr>
+            <w:instrText xml:space="preserve"> PAGEREF _Toc292193153 \h </w:instrText>
+          </w:r>
+          <w:r>
+            <w:rPr>
+              <w:noProof/>
+            </w:rPr>
+          </w:r>
+          <w:r>
+            <w:rPr>
+              <w:noProof/>
+            </w:rPr>
+            <w:fldChar w:fldCharType="separate"/>
+          </w:r>
+          <w:r>
+            <w:rPr>
+              <w:noProof/>
+            </w:rPr>
+            <w:t>7</w:t>
+          </w:r>
+          <w:r>
+            <w:rPr>
+              <w:noProof/>
+            </w:rPr>
+            <w:fldChar w:fldCharType="end"/>
+          </w:r>
+        </w:p>
+        <w:p>
+          <w:pPr>
+            <w:pStyle w:val="TM3"/>
+            <w:tabs>
+              <w:tab w:val="left" w:pos="619"/>
+              <w:tab w:val="right" w:leader="dot" w:pos="10450"/>
+            </w:tabs>
+            <w:rPr>
+              <w:i w:val="0"/>
+              <w:noProof/>
+              <w:sz w:val="24"/>
+              <w:szCs w:val="24"/>
+              <w:lang w:eastAsia="ja-JP"/>
+            </w:rPr>
+          </w:pPr>
+          <w:r>
+            <w:rPr>
+              <w:noProof/>
+            </w:rPr>
+            <w:t>c.</w:t>
+          </w:r>
+          <w:r>
+            <w:rPr>
+              <w:i w:val="0"/>
+              <w:noProof/>
+              <w:sz w:val="24"/>
+              <w:szCs w:val="24"/>
+              <w:lang w:eastAsia="ja-JP"/>
+            </w:rPr>
+            <w:tab/>
+          </w:r>
+          <w:r>
+            <w:rPr>
+              <w:noProof/>
+            </w:rPr>
+            <w:t>Diagramme BPMN</w:t>
+          </w:r>
+          <w:r>
+            <w:rPr>
+              <w:noProof/>
+            </w:rPr>
+            <w:tab/>
+          </w:r>
+          <w:r>
+            <w:rPr>
+              <w:noProof/>
+            </w:rPr>
+            <w:fldChar w:fldCharType="begin"/>
+          </w:r>
+          <w:r>
+            <w:rPr>
+              <w:noProof/>
+            </w:rPr>
+            <w:instrText xml:space="preserve"> PAGEREF _Toc292193154 \h </w:instrText>
+          </w:r>
+          <w:r>
+            <w:rPr>
+              <w:noProof/>
+            </w:rPr>
+          </w:r>
+          <w:r>
+            <w:rPr>
+              <w:noProof/>
+            </w:rPr>
+            <w:fldChar w:fldCharType="separate"/>
+          </w:r>
+          <w:r>
+            <w:rPr>
+              <w:noProof/>
+            </w:rPr>
+            <w:t>7</w:t>
+          </w:r>
+          <w:r>
+            <w:rPr>
+              <w:noProof/>
+            </w:rPr>
+            <w:fldChar w:fldCharType="end"/>
+          </w:r>
+        </w:p>
+        <w:p>
+          <w:pPr>
+            <w:pStyle w:val="TM2"/>
+            <w:tabs>
+              <w:tab w:val="left" w:pos="407"/>
+              <w:tab w:val="right" w:leader="dot" w:pos="10450"/>
+            </w:tabs>
+            <w:rPr>
+              <w:noProof/>
+              <w:sz w:val="24"/>
+              <w:szCs w:val="24"/>
+              <w:lang w:eastAsia="ja-JP"/>
+            </w:rPr>
+          </w:pPr>
+          <w:r>
+            <w:rPr>
+              <w:noProof/>
+            </w:rPr>
+            <w:t>6.</w:t>
+          </w:r>
+          <w:r>
+            <w:rPr>
+              <w:noProof/>
+              <w:sz w:val="24"/>
+              <w:szCs w:val="24"/>
+              <w:lang w:eastAsia="ja-JP"/>
+            </w:rPr>
+            <w:tab/>
+          </w:r>
+          <w:r>
+            <w:rPr>
+              <w:noProof/>
+            </w:rPr>
+            <w:t>Diagramme POS - zonage type de Longépé</w:t>
+          </w:r>
+          <w:r>
+            <w:rPr>
+              <w:noProof/>
+            </w:rPr>
+            <w:tab/>
+          </w:r>
+          <w:r>
+            <w:rPr>
+              <w:noProof/>
+            </w:rPr>
+            <w:fldChar w:fldCharType="begin"/>
+          </w:r>
+          <w:r>
+            <w:rPr>
+              <w:noProof/>
+            </w:rPr>
+            <w:instrText xml:space="preserve"> PAGEREF _Toc292193155 \h </w:instrText>
+          </w:r>
+          <w:r>
+            <w:rPr>
+              <w:noProof/>
+            </w:rPr>
+          </w:r>
+          <w:r>
+            <w:rPr>
+              <w:noProof/>
+            </w:rPr>
+            <w:fldChar w:fldCharType="separate"/>
+          </w:r>
+          <w:r>
+            <w:rPr>
+              <w:noProof/>
+            </w:rPr>
+            <w:t>8</w:t>
           </w:r>
           <w:r>
             <w:rPr>
@@ -1737,7 +2050,7 @@
             <w:rPr>
               <w:noProof/>
             </w:rPr>
-            <w:instrText xml:space="preserve"> PAGEREF _Toc292143640 \h </w:instrText>
+            <w:instrText xml:space="preserve"> PAGEREF _Toc292193156 \h </w:instrText>
           </w:r>
           <w:r>
             <w:rPr>
@@ -1754,7 +2067,7 @@
             <w:rPr>
               <w:noProof/>
             </w:rPr>
-            <w:t>7</w:t>
+            <w:t>8</w:t>
           </w:r>
           <w:r>
             <w:rPr>
@@ -1816,7 +2129,7 @@
             <w:rPr>
               <w:noProof/>
             </w:rPr>
-            <w:instrText xml:space="preserve"> PAGEREF _Toc292143641 \h </w:instrText>
+            <w:instrText xml:space="preserve"> PAGEREF _Toc292193157 \h </w:instrText>
           </w:r>
           <w:r>
             <w:rPr>
@@ -1833,7 +2146,7 @@
             <w:rPr>
               <w:noProof/>
             </w:rPr>
-            <w:t>7</w:t>
+            <w:t>8</w:t>
           </w:r>
           <w:r>
             <w:rPr>
@@ -1877,7 +2190,7 @@
             <w:rPr>
               <w:noProof/>
             </w:rPr>
-            <w:t>Diagramme BPMN</w:t>
+            <w:t>Diagramme de décomposition fonctionnel</w:t>
           </w:r>
           <w:r>
             <w:rPr>
@@ -1895,7 +2208,7 @@
             <w:rPr>
               <w:noProof/>
             </w:rPr>
-            <w:instrText xml:space="preserve"> PAGEREF _Toc292143642 \h </w:instrText>
+            <w:instrText xml:space="preserve"> PAGEREF _Toc292193158 \h </w:instrText>
           </w:r>
           <w:r>
             <w:rPr>
@@ -1912,7 +2225,7 @@
             <w:rPr>
               <w:noProof/>
             </w:rPr>
-            <w:t>7</w:t>
+            <w:t>8</w:t>
           </w:r>
           <w:r>
             <w:rPr>
@@ -1939,7 +2252,7 @@
             <w:rPr>
               <w:noProof/>
             </w:rPr>
-            <w:t>6.</w:t>
+            <w:t>7.</w:t>
           </w:r>
           <w:r>
             <w:rPr>
@@ -1954,7 +2267,7 @@
             <w:rPr>
               <w:noProof/>
             </w:rPr>
-            <w:t>Diagramme POS - zonage type de Longépé</w:t>
+            <w:t>Architecture applicative cible du processus de gestion du parc automobile</w:t>
           </w:r>
           <w:r>
             <w:rPr>
@@ -1972,7 +2285,7 @@
             <w:rPr>
               <w:noProof/>
             </w:rPr>
-            <w:instrText xml:space="preserve"> PAGEREF _Toc292143643 \h </w:instrText>
+            <w:instrText xml:space="preserve"> PAGEREF _Toc292193159 \h </w:instrText>
           </w:r>
           <w:r>
             <w:rPr>
@@ -1989,7 +2302,7 @@
             <w:rPr>
               <w:noProof/>
             </w:rPr>
-            <w:t>8</w:t>
+            <w:t>9</w:t>
           </w:r>
           <w:r>
             <w:rPr>
@@ -2051,7 +2364,7 @@
             <w:rPr>
               <w:noProof/>
             </w:rPr>
-            <w:instrText xml:space="preserve"> PAGEREF _Toc292143644 \h </w:instrText>
+            <w:instrText xml:space="preserve"> PAGEREF _Toc292193160 \h </w:instrText>
           </w:r>
           <w:r>
             <w:rPr>
@@ -2068,7 +2381,7 @@
             <w:rPr>
               <w:noProof/>
             </w:rPr>
-            <w:t>8</w:t>
+            <w:t>9</w:t>
           </w:r>
           <w:r>
             <w:rPr>
@@ -2130,7 +2443,7 @@
             <w:rPr>
               <w:noProof/>
             </w:rPr>
-            <w:instrText xml:space="preserve"> PAGEREF _Toc292143645 \h </w:instrText>
+            <w:instrText xml:space="preserve"> PAGEREF _Toc292193161 \h </w:instrText>
           </w:r>
           <w:r>
             <w:rPr>
@@ -2147,7 +2460,7 @@
             <w:rPr>
               <w:noProof/>
             </w:rPr>
-            <w:t>8</w:t>
+            <w:t>9</w:t>
           </w:r>
           <w:r>
             <w:rPr>
@@ -2191,7 +2504,7 @@
             <w:rPr>
               <w:noProof/>
             </w:rPr>
-            <w:t>Diagramme de décomposition fonctionnel</w:t>
+            <w:t>Diagramme de communication inter-application</w:t>
           </w:r>
           <w:r>
             <w:rPr>
@@ -2209,321 +2522,7 @@
             <w:rPr>
               <w:noProof/>
             </w:rPr>
-            <w:instrText xml:space="preserve"> PAGEREF _Toc292143646 \h </w:instrText>
-          </w:r>
-          <w:r>
-            <w:rPr>
-              <w:noProof/>
-            </w:rPr>
-          </w:r>
-          <w:r>
-            <w:rPr>
-              <w:noProof/>
-            </w:rPr>
-            <w:fldChar w:fldCharType="separate"/>
-          </w:r>
-          <w:r>
-            <w:rPr>
-              <w:noProof/>
-            </w:rPr>
-            <w:t>8</w:t>
-          </w:r>
-          <w:r>
-            <w:rPr>
-              <w:noProof/>
-            </w:rPr>
-            <w:fldChar w:fldCharType="end"/>
-          </w:r>
-        </w:p>
-        <w:p>
-          <w:pPr>
-            <w:pStyle w:val="TM2"/>
-            <w:tabs>
-              <w:tab w:val="left" w:pos="407"/>
-              <w:tab w:val="right" w:leader="dot" w:pos="10450"/>
-            </w:tabs>
-            <w:rPr>
-              <w:noProof/>
-              <w:sz w:val="24"/>
-              <w:szCs w:val="24"/>
-              <w:lang w:eastAsia="ja-JP"/>
-            </w:rPr>
-          </w:pPr>
-          <w:r>
-            <w:rPr>
-              <w:noProof/>
-            </w:rPr>
-            <w:t>7.</w:t>
-          </w:r>
-          <w:r>
-            <w:rPr>
-              <w:noProof/>
-              <w:sz w:val="24"/>
-              <w:szCs w:val="24"/>
-              <w:lang w:eastAsia="ja-JP"/>
-            </w:rPr>
-            <w:tab/>
-          </w:r>
-          <w:r>
-            <w:rPr>
-              <w:noProof/>
-            </w:rPr>
-            <w:t>Architecture applicative cible du processus de gestion du parc automobile</w:t>
-          </w:r>
-          <w:r>
-            <w:rPr>
-              <w:noProof/>
-            </w:rPr>
-            <w:tab/>
-          </w:r>
-          <w:r>
-            <w:rPr>
-              <w:noProof/>
-            </w:rPr>
-            <w:fldChar w:fldCharType="begin"/>
-          </w:r>
-          <w:r>
-            <w:rPr>
-              <w:noProof/>
-            </w:rPr>
-            <w:instrText xml:space="preserve"> PAGEREF _Toc292143647 \h </w:instrText>
-          </w:r>
-          <w:r>
-            <w:rPr>
-              <w:noProof/>
-            </w:rPr>
-          </w:r>
-          <w:r>
-            <w:rPr>
-              <w:noProof/>
-            </w:rPr>
-            <w:fldChar w:fldCharType="separate"/>
-          </w:r>
-          <w:r>
-            <w:rPr>
-              <w:noProof/>
-            </w:rPr>
-            <w:t>9</w:t>
-          </w:r>
-          <w:r>
-            <w:rPr>
-              <w:noProof/>
-            </w:rPr>
-            <w:fldChar w:fldCharType="end"/>
-          </w:r>
-        </w:p>
-        <w:p>
-          <w:pPr>
-            <w:pStyle w:val="TM3"/>
-            <w:tabs>
-              <w:tab w:val="left" w:pos="640"/>
-              <w:tab w:val="right" w:leader="dot" w:pos="10450"/>
-            </w:tabs>
-            <w:rPr>
-              <w:i w:val="0"/>
-              <w:noProof/>
-              <w:sz w:val="24"/>
-              <w:szCs w:val="24"/>
-              <w:lang w:eastAsia="ja-JP"/>
-            </w:rPr>
-          </w:pPr>
-          <w:r>
-            <w:rPr>
-              <w:noProof/>
-            </w:rPr>
-            <w:t>a.</w:t>
-          </w:r>
-          <w:r>
-            <w:rPr>
-              <w:i w:val="0"/>
-              <w:noProof/>
-              <w:sz w:val="24"/>
-              <w:szCs w:val="24"/>
-              <w:lang w:eastAsia="ja-JP"/>
-            </w:rPr>
-            <w:tab/>
-          </w:r>
-          <w:r>
-            <w:rPr>
-              <w:noProof/>
-            </w:rPr>
-            <w:t>Arborescence Modelio</w:t>
-          </w:r>
-          <w:r>
-            <w:rPr>
-              <w:noProof/>
-            </w:rPr>
-            <w:tab/>
-          </w:r>
-          <w:r>
-            <w:rPr>
-              <w:noProof/>
-            </w:rPr>
-            <w:fldChar w:fldCharType="begin"/>
-          </w:r>
-          <w:r>
-            <w:rPr>
-              <w:noProof/>
-            </w:rPr>
-            <w:instrText xml:space="preserve"> PAGEREF _Toc292143648 \h </w:instrText>
-          </w:r>
-          <w:r>
-            <w:rPr>
-              <w:noProof/>
-            </w:rPr>
-          </w:r>
-          <w:r>
-            <w:rPr>
-              <w:noProof/>
-            </w:rPr>
-            <w:fldChar w:fldCharType="separate"/>
-          </w:r>
-          <w:r>
-            <w:rPr>
-              <w:noProof/>
-            </w:rPr>
-            <w:t>9</w:t>
-          </w:r>
-          <w:r>
-            <w:rPr>
-              <w:noProof/>
-            </w:rPr>
-            <w:fldChar w:fldCharType="end"/>
-          </w:r>
-        </w:p>
-        <w:p>
-          <w:pPr>
-            <w:pStyle w:val="TM3"/>
-            <w:tabs>
-              <w:tab w:val="left" w:pos="638"/>
-              <w:tab w:val="right" w:leader="dot" w:pos="10450"/>
-            </w:tabs>
-            <w:rPr>
-              <w:i w:val="0"/>
-              <w:noProof/>
-              <w:sz w:val="24"/>
-              <w:szCs w:val="24"/>
-              <w:lang w:eastAsia="ja-JP"/>
-            </w:rPr>
-          </w:pPr>
-          <w:r>
-            <w:rPr>
-              <w:noProof/>
-            </w:rPr>
-            <w:t>b.</w:t>
-          </w:r>
-          <w:r>
-            <w:rPr>
-              <w:i w:val="0"/>
-              <w:noProof/>
-              <w:sz w:val="24"/>
-              <w:szCs w:val="24"/>
-              <w:lang w:eastAsia="ja-JP"/>
-            </w:rPr>
-            <w:tab/>
-          </w:r>
-          <w:r>
-            <w:rPr>
-              <w:noProof/>
-            </w:rPr>
-            <w:t>Description &amp; Précisions</w:t>
-          </w:r>
-          <w:r>
-            <w:rPr>
-              <w:noProof/>
-            </w:rPr>
-            <w:tab/>
-          </w:r>
-          <w:r>
-            <w:rPr>
-              <w:noProof/>
-            </w:rPr>
-            <w:fldChar w:fldCharType="begin"/>
-          </w:r>
-          <w:r>
-            <w:rPr>
-              <w:noProof/>
-            </w:rPr>
-            <w:instrText xml:space="preserve"> PAGEREF _Toc292143649 \h </w:instrText>
-          </w:r>
-          <w:r>
-            <w:rPr>
-              <w:noProof/>
-            </w:rPr>
-          </w:r>
-          <w:r>
-            <w:rPr>
-              <w:noProof/>
-            </w:rPr>
-            <w:fldChar w:fldCharType="separate"/>
-          </w:r>
-          <w:r>
-            <w:rPr>
-              <w:noProof/>
-            </w:rPr>
-            <w:t>9</w:t>
-          </w:r>
-          <w:r>
-            <w:rPr>
-              <w:noProof/>
-            </w:rPr>
-            <w:fldChar w:fldCharType="end"/>
-          </w:r>
-        </w:p>
-        <w:p>
-          <w:pPr>
-            <w:pStyle w:val="TM3"/>
-            <w:tabs>
-              <w:tab w:val="left" w:pos="619"/>
-              <w:tab w:val="right" w:leader="dot" w:pos="10450"/>
-            </w:tabs>
-            <w:rPr>
-              <w:i w:val="0"/>
-              <w:noProof/>
-              <w:sz w:val="24"/>
-              <w:szCs w:val="24"/>
-              <w:lang w:eastAsia="ja-JP"/>
-            </w:rPr>
-          </w:pPr>
-          <w:r>
-            <w:rPr>
-              <w:noProof/>
-            </w:rPr>
-            <w:t>c.</w:t>
-          </w:r>
-          <w:r>
-            <w:rPr>
-              <w:i w:val="0"/>
-              <w:noProof/>
-              <w:sz w:val="24"/>
-              <w:szCs w:val="24"/>
-              <w:lang w:eastAsia="ja-JP"/>
-            </w:rPr>
-            <w:tab/>
-          </w:r>
-          <w:r>
-            <w:rPr>
-              <w:noProof/>
-            </w:rPr>
-            <w:t>Diagramme de communication inter-application</w:t>
-          </w:r>
-          <w:r>
-            <w:rPr>
-              <w:noProof/>
-            </w:rPr>
-            <w:tab/>
-          </w:r>
-          <w:r>
-            <w:rPr>
-              <w:noProof/>
-            </w:rPr>
-            <w:fldChar w:fldCharType="begin"/>
-          </w:r>
-          <w:r>
-            <w:rPr>
-              <w:noProof/>
-            </w:rPr>
-            <w:instrText xml:space="preserve"> PAGEREF _Toc292143650 \h </w:instrText>
+            <w:instrText xml:space="preserve"> PAGEREF _Toc292193162 \h </w:instrText>
           </w:r>
           <w:r>
             <w:rPr>
@@ -2568,10 +2567,7 @@
         <w:pStyle w:val="Titre2"/>
       </w:pPr>
     </w:p>
-    <w:p>
-      <w:bookmarkStart w:id="0" w:name="_GoBack"/>
-      <w:bookmarkEnd w:id="0"/>
-    </w:p>
+    <w:p/>
     <w:p/>
     <w:p>
       <w:pPr>
@@ -2596,45 +2592,45 @@
           <w:numId w:val="7"/>
         </w:numPr>
       </w:pPr>
-      <w:bookmarkStart w:id="1" w:name="_Toc292143623"/>
+      <w:bookmarkStart w:id="0" w:name="_Toc292193135"/>
       <w:r>
         <w:lastRenderedPageBreak/>
         <w:t>Stratégie d’entreprise</w:t>
       </w:r>
+      <w:bookmarkEnd w:id="0"/>
+    </w:p>
+    <w:p>
+      <w:pPr>
+        <w:pStyle w:val="Titre3"/>
+      </w:pPr>
+      <w:bookmarkStart w:id="1" w:name="_Toc292193136"/>
+      <w:r>
+        <w:t xml:space="preserve">Arborescence </w:t>
+      </w:r>
+      <w:proofErr w:type="spellStart"/>
+      <w:r>
+        <w:t>Modelio</w:t>
+      </w:r>
       <w:bookmarkEnd w:id="1"/>
+      <w:proofErr w:type="spellEnd"/>
+    </w:p>
+    <w:p>
+      <w:r>
+        <w:t>/</w:t>
+      </w:r>
+      <w:r>
+        <w:t>Projet</w:t>
+      </w:r>
     </w:p>
     <w:p>
       <w:pPr>
         <w:pStyle w:val="Titre3"/>
       </w:pPr>
-      <w:bookmarkStart w:id="2" w:name="_Toc292143624"/>
-      <w:r>
-        <w:t xml:space="preserve">Arborescence </w:t>
-      </w:r>
-      <w:proofErr w:type="spellStart"/>
-      <w:r>
-        <w:t>Modelio</w:t>
+      <w:bookmarkStart w:id="2" w:name="_Toc292193137"/>
+      <w:r>
+        <w:t>Description &amp; Précisions</w:t>
       </w:r>
       <w:bookmarkEnd w:id="2"/>
-      <w:proofErr w:type="spellEnd"/>
-    </w:p>
-    <w:p>
-      <w:r>
-        <w:t>/</w:t>
-      </w:r>
-      <w:r>
-        <w:t>Projet</w:t>
-      </w:r>
-    </w:p>
-    <w:p>
-      <w:pPr>
-        <w:pStyle w:val="Titre3"/>
-      </w:pPr>
-      <w:bookmarkStart w:id="3" w:name="_Toc292143625"/>
-      <w:r>
-        <w:t>Description &amp; Précisions</w:t>
-      </w:r>
-      <w:bookmarkEnd w:id="3"/>
       <w:r>
         <w:tab/>
       </w:r>
@@ -2729,14 +2725,14 @@
       <w:pPr>
         <w:pStyle w:val="Titre3"/>
       </w:pPr>
-      <w:bookmarkStart w:id="4" w:name="_Toc292143626"/>
+      <w:bookmarkStart w:id="3" w:name="_Toc292193138"/>
       <w:r>
         <w:t>Diagramme</w:t>
       </w:r>
       <w:r>
         <w:t xml:space="preserve"> d’objectifs</w:t>
       </w:r>
-      <w:bookmarkEnd w:id="4"/>
+      <w:bookmarkEnd w:id="3"/>
     </w:p>
     <w:p>
       <w:pPr>
@@ -2819,45 +2815,45 @@
           <w:numId w:val="7"/>
         </w:numPr>
       </w:pPr>
-      <w:bookmarkStart w:id="5" w:name="_Toc292143627"/>
+      <w:bookmarkStart w:id="4" w:name="_Toc292193139"/>
       <w:r>
         <w:lastRenderedPageBreak/>
         <w:t>Cartographie des processus</w:t>
       </w:r>
+      <w:bookmarkEnd w:id="4"/>
+    </w:p>
+    <w:p>
+      <w:pPr>
+        <w:pStyle w:val="Titre3"/>
+      </w:pPr>
+      <w:bookmarkStart w:id="5" w:name="_Toc292193140"/>
+      <w:r>
+        <w:t xml:space="preserve">Arborescence </w:t>
+      </w:r>
+      <w:proofErr w:type="spellStart"/>
+      <w:r>
+        <w:t>Modelio</w:t>
+      </w:r>
       <w:bookmarkEnd w:id="5"/>
+      <w:proofErr w:type="spellEnd"/>
+    </w:p>
+    <w:p>
+      <w:r>
+        <w:t xml:space="preserve">/Projet &gt; </w:t>
+      </w:r>
+      <w:r>
+        <w:t>Niveau métier &gt; Architecture métier</w:t>
+      </w:r>
     </w:p>
     <w:p>
       <w:pPr>
         <w:pStyle w:val="Titre3"/>
       </w:pPr>
-      <w:bookmarkStart w:id="6" w:name="_Toc292143628"/>
-      <w:r>
-        <w:t xml:space="preserve">Arborescence </w:t>
-      </w:r>
-      <w:proofErr w:type="spellStart"/>
-      <w:r>
-        <w:t>Modelio</w:t>
+      <w:bookmarkStart w:id="6" w:name="_Toc292193141"/>
+      <w:r>
+        <w:t>Description &amp; Précisions</w:t>
       </w:r>
       <w:bookmarkEnd w:id="6"/>
-      <w:proofErr w:type="spellEnd"/>
-    </w:p>
-    <w:p>
-      <w:r>
-        <w:t xml:space="preserve">/Projet &gt; </w:t>
-      </w:r>
-      <w:r>
-        <w:t>Niveau métier &gt; Architecture métier</w:t>
-      </w:r>
-    </w:p>
-    <w:p>
-      <w:pPr>
-        <w:pStyle w:val="Titre3"/>
-      </w:pPr>
-      <w:bookmarkStart w:id="7" w:name="_Toc292143629"/>
-      <w:r>
-        <w:t>Description &amp; Précisions</w:t>
-      </w:r>
-      <w:bookmarkEnd w:id="7"/>
     </w:p>
     <w:p>
       <w:r>
@@ -3015,11 +3011,11 @@
       <w:pPr>
         <w:pStyle w:val="Titre3"/>
       </w:pPr>
-      <w:bookmarkStart w:id="8" w:name="_Toc292143630"/>
+      <w:bookmarkStart w:id="7" w:name="_Toc292193142"/>
       <w:r>
         <w:t>Diagramme d’évènement</w:t>
       </w:r>
-      <w:bookmarkEnd w:id="8"/>
+      <w:bookmarkEnd w:id="7"/>
     </w:p>
     <w:p>
       <w:pPr>
@@ -3092,7 +3088,7 @@
           <w:numId w:val="7"/>
         </w:numPr>
       </w:pPr>
-      <w:bookmarkStart w:id="9" w:name="_Toc292143631"/>
+      <w:bookmarkStart w:id="8" w:name="_Toc292193143"/>
       <w:r>
         <w:lastRenderedPageBreak/>
         <w:t>Entité métie</w:t>
@@ -3100,40 +3096,40 @@
       <w:r>
         <w:t>r</w:t>
       </w:r>
+      <w:bookmarkEnd w:id="8"/>
+    </w:p>
+    <w:p>
+      <w:pPr>
+        <w:pStyle w:val="Titre3"/>
+      </w:pPr>
+      <w:bookmarkStart w:id="9" w:name="_Toc292193144"/>
+      <w:r>
+        <w:t xml:space="preserve">Arborescence </w:t>
+      </w:r>
+      <w:proofErr w:type="spellStart"/>
+      <w:r>
+        <w:t>Modelio</w:t>
+      </w:r>
       <w:bookmarkEnd w:id="9"/>
+      <w:proofErr w:type="spellEnd"/>
+    </w:p>
+    <w:p>
+      <w:r>
+        <w:t xml:space="preserve">/Projet &gt; </w:t>
+      </w:r>
+      <w:r>
+        <w:t>Niveau Métier &gt; Architecture Métier</w:t>
+      </w:r>
     </w:p>
     <w:p>
       <w:pPr>
         <w:pStyle w:val="Titre3"/>
       </w:pPr>
-      <w:bookmarkStart w:id="10" w:name="_Toc292143632"/>
-      <w:r>
-        <w:t xml:space="preserve">Arborescence </w:t>
-      </w:r>
-      <w:proofErr w:type="spellStart"/>
-      <w:r>
-        <w:t>Modelio</w:t>
+      <w:bookmarkStart w:id="10" w:name="_Toc292193145"/>
+      <w:r>
+        <w:t>Description &amp; Précisions</w:t>
       </w:r>
       <w:bookmarkEnd w:id="10"/>
-      <w:proofErr w:type="spellEnd"/>
-    </w:p>
-    <w:p>
-      <w:r>
-        <w:t xml:space="preserve">/Projet &gt; </w:t>
-      </w:r>
-      <w:r>
-        <w:t>Niveau Métier &gt; Architecture Métier</w:t>
-      </w:r>
-    </w:p>
-    <w:p>
-      <w:pPr>
-        <w:pStyle w:val="Titre3"/>
-      </w:pPr>
-      <w:bookmarkStart w:id="11" w:name="_Toc292143633"/>
-      <w:r>
-        <w:t>Description &amp; Précisions</w:t>
-      </w:r>
-      <w:bookmarkEnd w:id="11"/>
     </w:p>
     <w:p>
       <w:r>
@@ -3237,14 +3233,14 @@
       <w:pPr>
         <w:pStyle w:val="Titre3"/>
       </w:pPr>
-      <w:bookmarkStart w:id="12" w:name="_Toc292143634"/>
+      <w:bookmarkStart w:id="11" w:name="_Toc292193146"/>
       <w:r>
         <w:t>Diagramme de class</w:t>
       </w:r>
       <w:r>
         <w:t>es</w:t>
       </w:r>
-      <w:bookmarkEnd w:id="12"/>
+      <w:bookmarkEnd w:id="11"/>
     </w:p>
     <w:p>
       <w:pPr>
@@ -3317,7 +3313,7 @@
           <w:numId w:val="7"/>
         </w:numPr>
       </w:pPr>
-      <w:bookmarkStart w:id="13" w:name="_Toc292143635"/>
+      <w:bookmarkStart w:id="12" w:name="_Toc292193147"/>
       <w:r>
         <w:lastRenderedPageBreak/>
         <w:t>Acteurs, localisat</w:t>
@@ -3325,40 +3321,40 @@
       <w:r>
         <w:t>ions, localisation des acteurs</w:t>
       </w:r>
+      <w:bookmarkEnd w:id="12"/>
+    </w:p>
+    <w:p>
+      <w:pPr>
+        <w:pStyle w:val="Titre3"/>
+      </w:pPr>
+      <w:bookmarkStart w:id="13" w:name="_Toc292193148"/>
+      <w:r>
+        <w:t xml:space="preserve">Arborescence </w:t>
+      </w:r>
+      <w:proofErr w:type="spellStart"/>
+      <w:r>
+        <w:t>Modelio</w:t>
+      </w:r>
       <w:bookmarkEnd w:id="13"/>
+      <w:proofErr w:type="spellEnd"/>
+    </w:p>
+    <w:p>
+      <w:r>
+        <w:t xml:space="preserve">/Projet &gt; </w:t>
+      </w:r>
+      <w:r>
+        <w:t>Niveau métier &gt; Architecture métier</w:t>
+      </w:r>
     </w:p>
     <w:p>
       <w:pPr>
         <w:pStyle w:val="Titre3"/>
       </w:pPr>
-      <w:bookmarkStart w:id="14" w:name="_Toc292143636"/>
-      <w:r>
-        <w:t xml:space="preserve">Arborescence </w:t>
-      </w:r>
-      <w:proofErr w:type="spellStart"/>
-      <w:r>
-        <w:t>Modelio</w:t>
+      <w:bookmarkStart w:id="14" w:name="_Toc292193149"/>
+      <w:r>
+        <w:t>Description &amp; Précisions</w:t>
       </w:r>
       <w:bookmarkEnd w:id="14"/>
-      <w:proofErr w:type="spellEnd"/>
-    </w:p>
-    <w:p>
-      <w:r>
-        <w:t xml:space="preserve">/Projet &gt; </w:t>
-      </w:r>
-      <w:r>
-        <w:t>Niveau métier &gt; Architecture métier</w:t>
-      </w:r>
-    </w:p>
-    <w:p>
-      <w:pPr>
-        <w:pStyle w:val="Titre3"/>
-      </w:pPr>
-      <w:bookmarkStart w:id="15" w:name="_Toc292143637"/>
-      <w:r>
-        <w:t>Description &amp; Précisions</w:t>
-      </w:r>
-      <w:bookmarkEnd w:id="15"/>
     </w:p>
     <w:p>
       <w:r>
@@ -3463,11 +3459,11 @@
       <w:pPr>
         <w:pStyle w:val="Titre3"/>
       </w:pPr>
-      <w:bookmarkStart w:id="16" w:name="_Toc292143638"/>
+      <w:bookmarkStart w:id="15" w:name="_Toc292193150"/>
       <w:r>
         <w:t>Diagramme d’organisation et de localisation</w:t>
       </w:r>
-      <w:bookmarkEnd w:id="16"/>
+      <w:bookmarkEnd w:id="15"/>
     </w:p>
     <w:p>
       <w:pPr>
@@ -3534,13 +3530,13 @@
     </w:p>
     <w:p>
       <w:pPr>
-        <w:pStyle w:val="Titre3"/>
+        <w:pStyle w:val="Titre2"/>
         <w:numPr>
           <w:ilvl w:val="0"/>
           <w:numId w:val="7"/>
         </w:numPr>
       </w:pPr>
-      <w:bookmarkStart w:id="17" w:name="_Toc292143639"/>
+      <w:bookmarkStart w:id="16" w:name="_Toc292193151"/>
       <w:r>
         <w:lastRenderedPageBreak/>
         <w:t>Modélisation détaillée du p</w:t>
@@ -3548,43 +3544,43 @@
       <w:r>
         <w:t>rocessus de commande d’un taxi</w:t>
       </w:r>
+      <w:bookmarkEnd w:id="16"/>
+    </w:p>
+    <w:p>
+      <w:pPr>
+        <w:pStyle w:val="Titre3"/>
+      </w:pPr>
+      <w:bookmarkStart w:id="17" w:name="_Toc292193152"/>
+      <w:r>
+        <w:t xml:space="preserve">Arborescence </w:t>
+      </w:r>
+      <w:proofErr w:type="spellStart"/>
+      <w:r>
+        <w:t>Modelio</w:t>
+      </w:r>
       <w:bookmarkEnd w:id="17"/>
+      <w:proofErr w:type="spellEnd"/>
+    </w:p>
+    <w:p>
+      <w:r>
+        <w:t xml:space="preserve">/Projet &gt; </w:t>
+      </w:r>
+      <w:r>
+        <w:t xml:space="preserve">Niveau métier &gt; </w:t>
+      </w:r>
+      <w:r>
+        <w:t>BPMN</w:t>
+      </w:r>
     </w:p>
     <w:p>
       <w:pPr>
         <w:pStyle w:val="Titre3"/>
       </w:pPr>
-      <w:bookmarkStart w:id="18" w:name="_Toc292143640"/>
-      <w:r>
-        <w:t xml:space="preserve">Arborescence </w:t>
-      </w:r>
-      <w:proofErr w:type="spellStart"/>
-      <w:r>
-        <w:t>Modelio</w:t>
+      <w:bookmarkStart w:id="18" w:name="_Toc292193153"/>
+      <w:r>
+        <w:t>Description &amp; Précisions</w:t>
       </w:r>
       <w:bookmarkEnd w:id="18"/>
-      <w:proofErr w:type="spellEnd"/>
-    </w:p>
-    <w:p>
-      <w:r>
-        <w:t xml:space="preserve">/Projet &gt; </w:t>
-      </w:r>
-      <w:r>
-        <w:t xml:space="preserve">Niveau métier &gt; </w:t>
-      </w:r>
-      <w:r>
-        <w:t>BPMN</w:t>
-      </w:r>
-    </w:p>
-    <w:p>
-      <w:pPr>
-        <w:pStyle w:val="Titre3"/>
-      </w:pPr>
-      <w:bookmarkStart w:id="19" w:name="_Toc292143641"/>
-      <w:r>
-        <w:t>Description &amp; Précisions</w:t>
-      </w:r>
-      <w:bookmarkEnd w:id="19"/>
     </w:p>
     <w:p>
       <w:r>
@@ -3717,11 +3713,11 @@
       <w:pPr>
         <w:pStyle w:val="Titre3"/>
       </w:pPr>
-      <w:bookmarkStart w:id="20" w:name="_Toc292143642"/>
+      <w:bookmarkStart w:id="19" w:name="_Toc292193154"/>
       <w:r>
         <w:t>Diagramme BPMN</w:t>
       </w:r>
-      <w:bookmarkEnd w:id="20"/>
+      <w:bookmarkEnd w:id="19"/>
     </w:p>
     <w:p>
       <w:pPr>
@@ -3794,7 +3790,7 @@
           <w:numId w:val="7"/>
         </w:numPr>
       </w:pPr>
-      <w:bookmarkStart w:id="21" w:name="_Toc292143643"/>
+      <w:bookmarkStart w:id="20" w:name="_Toc292193155"/>
       <w:r>
         <w:lastRenderedPageBreak/>
         <w:t xml:space="preserve">Diagramme POS - zonage type de </w:t>
@@ -3803,41 +3799,41 @@
       <w:r>
         <w:t>Longépé</w:t>
       </w:r>
+      <w:bookmarkEnd w:id="20"/>
+      <w:proofErr w:type="spellEnd"/>
+    </w:p>
+    <w:p>
+      <w:pPr>
+        <w:pStyle w:val="Titre3"/>
+      </w:pPr>
+      <w:bookmarkStart w:id="21" w:name="_Toc292193156"/>
+      <w:r>
+        <w:t xml:space="preserve">Arborescence </w:t>
+      </w:r>
+      <w:proofErr w:type="spellStart"/>
+      <w:r>
+        <w:t>Modelio</w:t>
+      </w:r>
       <w:bookmarkEnd w:id="21"/>
       <w:proofErr w:type="spellEnd"/>
     </w:p>
     <w:p>
+      <w:r>
+        <w:t xml:space="preserve">/Projet &gt; </w:t>
+      </w:r>
+      <w:r>
+        <w:t>Niveau Applicatif &gt; Architecture applicative</w:t>
+      </w:r>
+    </w:p>
+    <w:p>
       <w:pPr>
         <w:pStyle w:val="Titre3"/>
       </w:pPr>
-      <w:bookmarkStart w:id="22" w:name="_Toc292143644"/>
-      <w:r>
-        <w:t xml:space="preserve">Arborescence </w:t>
-      </w:r>
-      <w:proofErr w:type="spellStart"/>
-      <w:r>
-        <w:t>Modelio</w:t>
+      <w:bookmarkStart w:id="22" w:name="_Toc292193157"/>
+      <w:r>
+        <w:t>Description &amp; Précisions</w:t>
       </w:r>
       <w:bookmarkEnd w:id="22"/>
-      <w:proofErr w:type="spellEnd"/>
-    </w:p>
-    <w:p>
-      <w:r>
-        <w:t xml:space="preserve">/Projet &gt; </w:t>
-      </w:r>
-      <w:r>
-        <w:t>Niveau Applicatif &gt; Architecture applicative</w:t>
-      </w:r>
-    </w:p>
-    <w:p>
-      <w:pPr>
-        <w:pStyle w:val="Titre3"/>
-      </w:pPr>
-      <w:bookmarkStart w:id="23" w:name="_Toc292143645"/>
-      <w:r>
-        <w:t>Description &amp; Précisions</w:t>
-      </w:r>
-      <w:bookmarkEnd w:id="23"/>
     </w:p>
     <w:p>
       <w:r>
@@ -3997,11 +3993,11 @@
       <w:pPr>
         <w:pStyle w:val="Titre3"/>
       </w:pPr>
-      <w:bookmarkStart w:id="24" w:name="_Toc292143646"/>
+      <w:bookmarkStart w:id="23" w:name="_Toc292193158"/>
       <w:r>
         <w:t>Diagramme de décomposition fonctionnel</w:t>
       </w:r>
-      <w:bookmarkEnd w:id="24"/>
+      <w:bookmarkEnd w:id="23"/>
     </w:p>
     <w:p>
       <w:r>
@@ -4125,7 +4121,7 @@
           <w:numId w:val="7"/>
         </w:numPr>
       </w:pPr>
-      <w:bookmarkStart w:id="25" w:name="_Toc292143647"/>
+      <w:bookmarkStart w:id="24" w:name="_Toc292193159"/>
       <w:r>
         <w:lastRenderedPageBreak/>
         <w:t>Architecture applicative cible du processus de gestion du parc autom</w:t>
@@ -4133,45 +4129,45 @@
       <w:r>
         <w:t>obile</w:t>
       </w:r>
+      <w:bookmarkEnd w:id="24"/>
+    </w:p>
+    <w:p>
+      <w:pPr>
+        <w:pStyle w:val="Titre3"/>
+      </w:pPr>
+      <w:bookmarkStart w:id="25" w:name="_Toc292193160"/>
+      <w:r>
+        <w:t xml:space="preserve">Arborescence </w:t>
+      </w:r>
+      <w:proofErr w:type="spellStart"/>
+      <w:r>
+        <w:t>Modelio</w:t>
+      </w:r>
       <w:bookmarkEnd w:id="25"/>
+      <w:proofErr w:type="spellEnd"/>
+    </w:p>
+    <w:p>
+      <w:r>
+        <w:t xml:space="preserve">/Projet &gt; </w:t>
+      </w:r>
+      <w:r>
+        <w:t xml:space="preserve">Niveau Métier &gt; Architecture métier &gt; Business </w:t>
+      </w:r>
+      <w:proofErr w:type="spellStart"/>
+      <w:r>
+        <w:t>Function</w:t>
+      </w:r>
+      <w:proofErr w:type="spellEnd"/>
     </w:p>
     <w:p>
       <w:pPr>
         <w:pStyle w:val="Titre3"/>
       </w:pPr>
-      <w:bookmarkStart w:id="26" w:name="_Toc292143648"/>
-      <w:r>
-        <w:t xml:space="preserve">Arborescence </w:t>
-      </w:r>
-      <w:proofErr w:type="spellStart"/>
-      <w:r>
-        <w:t>Modelio</w:t>
+      <w:bookmarkStart w:id="26" w:name="_Toc292193161"/>
+      <w:r>
+        <w:t>Description &amp; Précisions</w:t>
       </w:r>
       <w:bookmarkEnd w:id="26"/>
-      <w:proofErr w:type="spellEnd"/>
-    </w:p>
-    <w:p>
-      <w:r>
-        <w:t xml:space="preserve">/Projet &gt; </w:t>
-      </w:r>
-      <w:r>
-        <w:t xml:space="preserve">Niveau Métier &gt; Architecture métier &gt; Business </w:t>
-      </w:r>
-      <w:proofErr w:type="spellStart"/>
-      <w:r>
-        <w:t>Function</w:t>
-      </w:r>
-      <w:proofErr w:type="spellEnd"/>
-    </w:p>
-    <w:p>
-      <w:pPr>
-        <w:pStyle w:val="Titre3"/>
-      </w:pPr>
-      <w:bookmarkStart w:id="27" w:name="_Toc292143649"/>
-      <w:r>
-        <w:t>Description &amp; Précisions</w:t>
-      </w:r>
-      <w:bookmarkEnd w:id="27"/>
     </w:p>
     <w:p>
       <w:r>
@@ -4181,7 +4177,16 @@
     <w:p/>
     <w:p>
       <w:r>
-        <w:t xml:space="preserve">Dans le bloc « Gestion de la relation client » : </w:t>
+        <w:t>L</w:t>
+      </w:r>
+      <w:r>
+        <w:t>e bloc « Gestion de la relation client »</w:t>
+      </w:r>
+      <w:r>
+        <w:t xml:space="preserve"> contient des informations sur les courses et donc indirectement sur le parc automobile et sa qualité. Avec cela, nous pouvons mettre en place une solution décisionnelle (analyse de données) qui produirait une valeur ajoutée et ainsi répondrait directement aux objectifs identifiés dans la stratégie d’entreprise </w:t>
+      </w:r>
+      <w:r>
+        <w:t xml:space="preserve">: </w:t>
       </w:r>
     </w:p>
     <w:tbl>
@@ -4216,6 +4221,11 @@
           </w:p>
           <w:p>
             <w:r>
+              <w:t>Indicateur sur la qualité du véhicule, incidents rencontrés, etc.</w:t>
+            </w:r>
+          </w:p>
+          <w:p>
+            <w:r>
               <w:t>Sous forme de web service.</w:t>
             </w:r>
           </w:p>
@@ -4239,6 +4249,9 @@
           <w:p>
             <w:r>
               <w:t>Via l’application mobile, le client peut réserver une course.</w:t>
+            </w:r>
+            <w:r>
+              <w:t xml:space="preserve"> Au plus près de l’utilisateur, nous sommes à même de mieux gérer le parc automobile.</w:t>
             </w:r>
           </w:p>
           <w:p>
@@ -4267,6 +4280,8 @@
             <w:r>
               <w:t>Permet aux agences de cibler le marketing.</w:t>
             </w:r>
+            <w:bookmarkStart w:id="27" w:name="_GoBack"/>
+            <w:bookmarkEnd w:id="27"/>
           </w:p>
           <w:p>
             <w:r>
@@ -4300,39 +4315,9 @@
     </w:tbl>
     <w:p>
       <w:pPr>
-        <w:rPr>
-          <w:u w:val="single"/>
-        </w:rPr>
-      </w:pPr>
-    </w:p>
-    <w:p>
-      <w:r>
-        <w:rPr>
-          <w:u w:val="single"/>
-        </w:rPr>
-        <w:t>Remarque :</w:t>
-      </w:r>
-      <w:r>
-        <w:t xml:space="preserve"> ces interactions répondent </w:t>
-      </w:r>
-      <w:r>
-        <w:t xml:space="preserve">bien </w:t>
-      </w:r>
-      <w:r>
-        <w:t xml:space="preserve">aux stratégies </w:t>
-      </w:r>
-      <w:r>
-        <w:t xml:space="preserve">identifiées </w:t>
-      </w:r>
-      <w:r>
-        <w:t>de l’entreprise.</w:t>
-      </w:r>
-    </w:p>
-    <w:p>
-      <w:pPr>
         <w:pStyle w:val="Titre3"/>
       </w:pPr>
-      <w:bookmarkStart w:id="28" w:name="_Toc292143650"/>
+      <w:bookmarkStart w:id="28" w:name="_Toc292193162"/>
       <w:r>
         <w:t>Diagramme de communication inter-application</w:t>
       </w:r>
@@ -4931,7 +4916,7 @@
   <w:abstractNum w:abstractNumId="4">
     <w:nsid w:val="1CCA182F"/>
     <w:multiLevelType w:val="hybridMultilevel"/>
-    <w:tmpl w:val="99EEEA34"/>
+    <w:tmpl w:val="6B1212BC"/>
     <w:lvl w:ilvl="0" w:tplc="040C000F">
       <w:start w:val="1"/>
       <w:numFmt w:val="decimal"/>
@@ -6455,7 +6440,10 @@
   <w:style w:type="paragraph" w:default="1" w:styleId="Normal">
     <w:name w:val="Normal"/>
     <w:qFormat/>
-    <w:rsid w:val="008228B1"/>
+    <w:rsid w:val="004136EE"/>
+    <w:pPr>
+      <w:jc w:val="both"/>
+    </w:pPr>
     <w:rPr>
       <w:rFonts w:ascii="Calibri" w:hAnsi="Calibri"/>
     </w:rPr>
@@ -7023,7 +7011,10 @@
   <w:style w:type="paragraph" w:default="1" w:styleId="Normal">
     <w:name w:val="Normal"/>
     <w:qFormat/>
-    <w:rsid w:val="008228B1"/>
+    <w:rsid w:val="004136EE"/>
+    <w:pPr>
+      <w:jc w:val="both"/>
+    </w:pPr>
     <w:rPr>
       <w:rFonts w:ascii="Calibri" w:hAnsi="Calibri"/>
     </w:rPr>
@@ -7463,39 +7454,6 @@
         </w:p>
       </w:docPartBody>
     </w:docPart>
-    <w:docPart>
-      <w:docPartPr>
-        <w:name w:val="A58BCA7F6F820C4FB1A8502E53F1D191"/>
-        <w:category>
-          <w:name w:val="Général"/>
-          <w:gallery w:val="placeholder"/>
-        </w:category>
-        <w:types>
-          <w:type w:val="bbPlcHdr"/>
-        </w:types>
-        <w:behaviors>
-          <w:behavior w:val="content"/>
-        </w:behaviors>
-        <w:guid w:val="{26CAC6B0-9CD5-CA4F-8147-199D53AFD3F1}"/>
-      </w:docPartPr>
-      <w:docPartBody>
-        <w:p>
-          <w:pPr>
-            <w:pStyle w:val="A58BCA7F6F820C4FB1A8502E53F1D191"/>
-          </w:pPr>
-          <w:r>
-            <w:rPr>
-              <w:rFonts w:asciiTheme="majorHAnsi" w:hAnsiTheme="majorHAnsi"/>
-              <w:noProof/>
-              <w:color w:val="365F91" w:themeColor="accent1" w:themeShade="BF"/>
-              <w:sz w:val="36"/>
-              <w:szCs w:val="32"/>
-            </w:rPr>
-            <w:t>[Sous-titre du document]</w:t>
-          </w:r>
-        </w:p>
-      </w:docPartBody>
-    </w:docPart>
   </w:docParts>
 </w:glossaryDocument>
 </file>
@@ -7514,14 +7472,14 @@
     <w:charset w:val="00"/>
     <w:family w:val="auto"/>
     <w:pitch w:val="variable"/>
-    <w:sig w:usb0="E0002AFF" w:usb1="C0007841" w:usb2="00000009" w:usb3="00000000" w:csb0="000001FF" w:csb1="00000000"/>
+    <w:sig w:usb0="00000003" w:usb1="00000000" w:usb2="00000000" w:usb3="00000000" w:csb0="00000001" w:csb1="00000000"/>
   </w:font>
   <w:font w:name="Courier New">
     <w:panose1 w:val="02070309020205020404"/>
     <w:charset w:val="00"/>
     <w:family w:val="auto"/>
     <w:pitch w:val="variable"/>
-    <w:sig w:usb0="E0002AFF" w:usb1="C0007843" w:usb2="00000009" w:usb3="00000000" w:csb0="000001FF" w:csb1="00000000"/>
+    <w:sig w:usb0="00000003" w:usb1="00000000" w:usb2="00000000" w:usb3="00000000" w:csb0="00000001" w:csb1="00000000"/>
   </w:font>
   <w:font w:name="Wingdings">
     <w:panose1 w:val="05000000000000000000"/>
@@ -7535,32 +7493,37 @@
     <w:charset w:val="00"/>
     <w:family w:val="auto"/>
     <w:pitch w:val="variable"/>
-    <w:sig w:usb0="E10002FF" w:usb1="4000ACFF" w:usb2="00000009" w:usb3="00000000" w:csb0="0000019F" w:csb1="00000000"/>
+    <w:sig w:usb0="00000003" w:usb1="00000000" w:usb2="00000000" w:usb3="00000000" w:csb0="00000001" w:csb1="00000000"/>
   </w:font>
   <w:font w:name="ＭＳ 明朝">
-    <w:charset w:val="4E"/>
-    <w:family w:val="auto"/>
-    <w:pitch w:val="variable"/>
+    <w:panose1 w:val="00000000000000000000"/>
+    <w:charset w:val="80"/>
+    <w:family w:val="roman"/>
+    <w:notTrueType/>
+    <w:pitch w:val="fixed"/>
     <w:sig w:usb0="00000001" w:usb1="08070000" w:usb2="00000010" w:usb3="00000000" w:csb0="00020000" w:csb1="00000000"/>
   </w:font>
   <w:font w:name="Helvetica">
     <w:panose1 w:val="00000000000000000000"/>
-    <w:charset w:val="00"/>
-    <w:family w:val="auto"/>
+    <w:charset w:val="4D"/>
+    <w:family w:val="swiss"/>
+    <w:notTrueType/>
     <w:pitch w:val="variable"/>
-    <w:sig w:usb0="E00002FF" w:usb1="5000785B" w:usb2="00000000" w:usb3="00000000" w:csb0="0000019F" w:csb1="00000000"/>
+    <w:sig w:usb0="00000003" w:usb1="00000000" w:usb2="00000000" w:usb3="00000000" w:csb0="00000001" w:csb1="00000000"/>
   </w:font>
   <w:font w:name="Cambria">
     <w:panose1 w:val="02040503050406030204"/>
     <w:charset w:val="00"/>
     <w:family w:val="auto"/>
     <w:pitch w:val="variable"/>
-    <w:sig w:usb0="E00002FF" w:usb1="400004FF" w:usb2="00000000" w:usb3="00000000" w:csb0="0000019F" w:csb1="00000000"/>
+    <w:sig w:usb0="00000003" w:usb1="00000000" w:usb2="00000000" w:usb3="00000000" w:csb0="00000001" w:csb1="00000000"/>
   </w:font>
   <w:font w:name="ＭＳ ゴシック">
-    <w:charset w:val="4E"/>
-    <w:family w:val="auto"/>
-    <w:pitch w:val="variable"/>
+    <w:panose1 w:val="00000000000000000000"/>
+    <w:charset w:val="80"/>
+    <w:family w:val="modern"/>
+    <w:notTrueType/>
+    <w:pitch w:val="fixed"/>
     <w:sig w:usb0="00000001" w:usb1="08070000" w:usb2="00000010" w:usb3="00000000" w:csb0="00020000" w:csb1="00000000"/>
   </w:font>
   <w:font w:name="Lucida Grande">
@@ -7575,7 +7538,7 @@
     <w:charset w:val="00"/>
     <w:family w:val="auto"/>
     <w:pitch w:val="variable"/>
-    <w:sig w:usb0="E0002AFF" w:usb1="C0007843" w:usb2="00000009" w:usb3="00000000" w:csb0="000001FF" w:csb1="00000000"/>
+    <w:sig w:usb0="00000003" w:usb1="00000000" w:usb2="00000000" w:usb3="00000000" w:csb0="00000001" w:csb1="00000000"/>
   </w:font>
 </w:fonts>
 </file>
@@ -8375,7 +8338,7 @@
 </file>
 
 <file path=customXml/itemProps2.xml><?xml version="1.0" encoding="utf-8"?>
-<ds:datastoreItem xmlns:ds="http://schemas.openxmlformats.org/officeDocument/2006/customXml" ds:itemID="{7B1936CB-182D-9645-ACF5-44B90E2E7817}">
+<ds:datastoreItem xmlns:ds="http://schemas.openxmlformats.org/officeDocument/2006/customXml" ds:itemID="{CCBB313F-8C68-054D-8584-1CBB136735B8}">
   <ds:schemaRefs>
     <ds:schemaRef ds:uri="http://schemas.openxmlformats.org/officeDocument/2006/bibliography"/>
   </ds:schemaRefs>

</xml_diff>